<commit_message>
fix(test): keep highlight when cleaning formatting
</commit_message>
<xml_diff>
--- a/src/tests/input/docx-with-formatting.docx
+++ b/src/tests/input/docx-with-formatting.docx
@@ -1,7 +1,52 @@
 
 <file path=word/document.xml><?xml version="1.0" encoding="utf-8"?>
-<w:document xmlns:wpc="http://schemas.microsoft.com/office/word/2010/wordprocessingCanvas" xmlns:cx="http://schemas.microsoft.com/office/drawing/2014/chartex" xmlns:cx1="http://schemas.microsoft.com/office/drawing/2015/9/8/chartex" xmlns:cx2="http://schemas.microsoft.com/office/drawing/2015/10/21/chartex" xmlns:cx3="http://schemas.microsoft.com/office/drawing/2016/5/9/chartex" xmlns:cx4="http://schemas.microsoft.com/office/drawing/2016/5/10/chartex" xmlns:cx5="http://schemas.microsoft.com/office/drawing/2016/5/11/chartex" xmlns:cx6="http://schemas.microsoft.com/office/drawing/2016/5/12/chartex" xmlns:cx7="http://schemas.microsoft.com/office/drawing/2016/5/13/chartex" xmlns:cx8="http://schemas.microsoft.com/office/drawing/2016/5/14/chartex" xmlns:mc="http://schemas.openxmlformats.org/markup-compatibility/2006" xmlns:aink="http://schemas.microsoft.com/office/drawing/2016/ink" xmlns:am3d="http://schemas.microsoft.com/office/drawing/2017/model3d" xmlns:o="urn:schemas-microsoft-com:office:office" xmlns:oel="http://schemas.microsoft.com/office/2019/extlst" xmlns:r="http://schemas.openxmlformats.org/officeDocument/2006/relationships" xmlns:m="http://schemas.openxmlformats.org/officeDocument/2006/math" xmlns:v="urn:schemas-microsoft-com:vml" xmlns:wp14="http://schemas.microsoft.com/office/word/2010/wordprocessingDrawing" xmlns:wp="http://schemas.openxmlformats.org/drawingml/2006/wordprocessingDrawing" xmlns:w10="urn:schemas-microsoft-com:office:word" xmlns:w="http://schemas.openxmlformats.org/wordprocessingml/2006/main" xmlns:w14="http://schemas.microsoft.com/office/word/2010/wordml" xmlns:w15="http://schemas.microsoft.com/office/word/2012/wordml" xmlns:w16cex="http://schemas.microsoft.com/office/word/2018/wordml/cex" xmlns:w16cid="http://schemas.microsoft.com/office/word/2016/wordml/cid" xmlns:w16="http://schemas.microsoft.com/office/word/2018/wordml" xmlns:w16du="http://schemas.microsoft.com/office/word/2023/wordml/word16du" xmlns:w16sdtdh="http://schemas.microsoft.com/office/word/2020/wordml/sdtdatahash" xmlns:w16se="http://schemas.microsoft.com/office/word/2015/wordml/symex" xmlns:wpg="http://schemas.microsoft.com/office/word/2010/wordprocessingGroup" xmlns:wpi="http://schemas.microsoft.com/office/word/2010/wordprocessingInk" xmlns:wne="http://schemas.microsoft.com/office/word/2006/wordml" xmlns:wps="http://schemas.microsoft.com/office/word/2010/wordprocessingShape" mc:Ignorable="w14 w15 w16se w16cid w16 w16cex w16sdtdh w16du wp14">
+<w:document xmlns:wpc="http://schemas.microsoft.com/office/word/2010/wordprocessingCanvas" xmlns:cx="http://schemas.microsoft.com/office/drawing/2014/chartex" xmlns:cx1="http://schemas.microsoft.com/office/drawing/2015/9/8/chartex" xmlns:cx2="http://schemas.microsoft.com/office/drawing/2015/10/21/chartex" xmlns:cx3="http://schemas.microsoft.com/office/drawing/2016/5/9/chartex" xmlns:cx4="http://schemas.microsoft.com/office/drawing/2016/5/10/chartex" xmlns:cx5="http://schemas.microsoft.com/office/drawing/2016/5/11/chartex" xmlns:cx6="http://schemas.microsoft.com/office/drawing/2016/5/12/chartex" xmlns:cx7="http://schemas.microsoft.com/office/drawing/2016/5/13/chartex" xmlns:cx8="http://schemas.microsoft.com/office/drawing/2016/5/14/chartex" xmlns:mc="http://schemas.openxmlformats.org/markup-compatibility/2006" xmlns:aink="http://schemas.microsoft.com/office/drawing/2016/ink" xmlns:am3d="http://schemas.microsoft.com/office/drawing/2017/model3d" xmlns:o="urn:schemas-microsoft-com:office:office" xmlns:oel="http://schemas.microsoft.com/office/2019/extlst" xmlns:r="http://schemas.openxmlformats.org/officeDocument/2006/relationships" xmlns:m="http://schemas.openxmlformats.org/officeDocument/2006/math" xmlns:v="urn:schemas-microsoft-com:vml" xmlns:wp14="http://schemas.microsoft.com/office/word/2010/wordprocessingDrawing" xmlns:wp="http://schemas.openxmlformats.org/drawingml/2006/wordprocessingDrawing" xmlns:w10="urn:schemas-microsoft-com:office:word" xmlns:w="http://schemas.openxmlformats.org/wordprocessingml/2006/main" xmlns:w14="http://schemas.microsoft.com/office/word/2010/wordml" xmlns:w15="http://schemas.microsoft.com/office/word/2012/wordml" xmlns:w16cex="http://schemas.microsoft.com/office/word/2018/wordml/cex" xmlns:w16cid="http://schemas.microsoft.com/office/word/2016/wordml/cid" xmlns:w16="http://schemas.microsoft.com/office/word/2018/wordml" xmlns:w16du="http://schemas.microsoft.com/office/word/2023/wordml/word16du" xmlns:w16sdtdh="http://schemas.microsoft.com/office/word/2020/wordml/sdtdatahash" xmlns:w16sdtfl="http://schemas.microsoft.com/office/word/2024/wordml/sdtformatlock" xmlns:w16se="http://schemas.microsoft.com/office/word/2015/wordml/symex" xmlns:wpg="http://schemas.microsoft.com/office/word/2010/wordprocessingGroup" xmlns:wpi="http://schemas.microsoft.com/office/word/2010/wordprocessingInk" xmlns:wne="http://schemas.microsoft.com/office/word/2006/wordml" xmlns:wps="http://schemas.microsoft.com/office/word/2010/wordprocessingShape" mc:Ignorable="w14 w15 w16se w16cid w16 w16cex w16sdtdh w16sdtfl w16du wp14">
   <w:body>
+    <w:p>
+      <w:pPr>
+        <w:rPr>
+          <w:rFonts w:ascii="Times New Roman" w:hAnsi="Times New Roman" w:cs="Times New Roman"/>
+          <w:sz w:val="24"/>
+          <w:szCs w:val="24"/>
+        </w:rPr>
+      </w:pPr>
+      <w:bookmarkStart w:id="0" w:name="_97nf9s6mu4iy" w:colFirst="0" w:colLast="0"/>
+      <w:bookmarkEnd w:id="0"/>
+      <w:r>
+        <w:rPr>
+          <w:rFonts w:ascii="Times New Roman" w:hAnsi="Times New Roman" w:cs="Times New Roman"/>
+          <w:sz w:val="24"/>
+          <w:szCs w:val="24"/>
+        </w:rPr>
+        <w:t>[</w:t>
+      </w:r>
+      <w:r>
+        <w:rPr>
+          <w:rFonts w:ascii="Times New Roman" w:hAnsi="Times New Roman" w:cs="Times New Roman"/>
+          <w:sz w:val="24"/>
+          <w:szCs w:val="24"/>
+          <w:highlight w:val="green"/>
+        </w:rPr>
+        <w:t>1</w:t>
+      </w:r>
+      <w:r>
+        <w:rPr>
+          <w:rFonts w:ascii="Times New Roman" w:hAnsi="Times New Roman" w:cs="Times New Roman"/>
+          <w:sz w:val="24"/>
+          <w:szCs w:val="24"/>
+          <w:highlight w:val="green"/>
+        </w:rPr>
+        <w:t>*</w:t>
+      </w:r>
+      <w:r>
+        <w:rPr>
+          <w:rFonts w:ascii="Times New Roman" w:hAnsi="Times New Roman" w:cs="Times New Roman"/>
+          <w:sz w:val="24"/>
+          <w:szCs w:val="24"/>
+        </w:rPr>
+        <w:t>]</w:t>
+      </w:r>
+    </w:p>
     <w:p>
       <w:pPr>
         <w:spacing w:after="0" w:line="240" w:lineRule="auto"/>
@@ -330,7 +375,7 @@
           <w:szCs w:val="24"/>
         </w:rPr>
       </w:pPr>
-      <w:commentRangeStart w:id="0"/>
+      <w:commentRangeStart w:id="1"/>
       <w:proofErr w:type="spellStart"/>
       <w:r>
         <w:rPr>
@@ -349,12 +394,12 @@
         </w:rPr>
         <w:t xml:space="preserve"> text</w:t>
       </w:r>
-      <w:commentRangeEnd w:id="0"/>
+      <w:commentRangeEnd w:id="1"/>
       <w:r>
         <w:rPr>
           <w:rStyle w:val="Odkaznakoment"/>
         </w:rPr>
-        <w:commentReference w:id="0"/>
+        <w:commentReference w:id="1"/>
       </w:r>
     </w:p>
     <w:p>
@@ -509,19 +554,14 @@
 </file>
 
 <file path=word/comments.xml><?xml version="1.0" encoding="utf-8"?>
-<w:comments xmlns:wpc="http://schemas.microsoft.com/office/word/2010/wordprocessingCanvas" xmlns:cx="http://schemas.microsoft.com/office/drawing/2014/chartex" xmlns:cx1="http://schemas.microsoft.com/office/drawing/2015/9/8/chartex" xmlns:cx2="http://schemas.microsoft.com/office/drawing/2015/10/21/chartex" xmlns:cx3="http://schemas.microsoft.com/office/drawing/2016/5/9/chartex" xmlns:cx4="http://schemas.microsoft.com/office/drawing/2016/5/10/chartex" xmlns:cx5="http://schemas.microsoft.com/office/drawing/2016/5/11/chartex" xmlns:cx6="http://schemas.microsoft.com/office/drawing/2016/5/12/chartex" xmlns:cx7="http://schemas.microsoft.com/office/drawing/2016/5/13/chartex" xmlns:cx8="http://schemas.microsoft.com/office/drawing/2016/5/14/chartex" xmlns:mc="http://schemas.openxmlformats.org/markup-compatibility/2006" xmlns:aink="http://schemas.microsoft.com/office/drawing/2016/ink" xmlns:am3d="http://schemas.microsoft.com/office/drawing/2017/model3d" xmlns:o="urn:schemas-microsoft-com:office:office" xmlns:oel="http://schemas.microsoft.com/office/2019/extlst" xmlns:r="http://schemas.openxmlformats.org/officeDocument/2006/relationships" xmlns:m="http://schemas.openxmlformats.org/officeDocument/2006/math" xmlns:v="urn:schemas-microsoft-com:vml" xmlns:wp14="http://schemas.microsoft.com/office/word/2010/wordprocessingDrawing" xmlns:wp="http://schemas.openxmlformats.org/drawingml/2006/wordprocessingDrawing" xmlns:w10="urn:schemas-microsoft-com:office:word" xmlns:w="http://schemas.openxmlformats.org/wordprocessingml/2006/main" xmlns:w14="http://schemas.microsoft.com/office/word/2010/wordml" xmlns:w15="http://schemas.microsoft.com/office/word/2012/wordml" xmlns:w16cex="http://schemas.microsoft.com/office/word/2018/wordml/cex" xmlns:w16cid="http://schemas.microsoft.com/office/word/2016/wordml/cid" xmlns:w16="http://schemas.microsoft.com/office/word/2018/wordml" xmlns:w16du="http://schemas.microsoft.com/office/word/2023/wordml/word16du" xmlns:w16sdtdh="http://schemas.microsoft.com/office/word/2020/wordml/sdtdatahash" xmlns:w16se="http://schemas.microsoft.com/office/word/2015/wordml/symex" xmlns:wpg="http://schemas.microsoft.com/office/word/2010/wordprocessingGroup" xmlns:wpi="http://schemas.microsoft.com/office/word/2010/wordprocessingInk" xmlns:wne="http://schemas.microsoft.com/office/word/2006/wordml" xmlns:wps="http://schemas.microsoft.com/office/word/2010/wordprocessingShape" mc:Ignorable="w14 w15 w16se w16cid w16 w16cex w16sdtdh w16du wp14">
-  <w:comment w:id="0" w:author="Boris Lehečka" w:date="2024-07-21T02:16:00Z" w:initials="BL">
+<w:comments xmlns:wpc="http://schemas.microsoft.com/office/word/2010/wordprocessingCanvas" xmlns:cx="http://schemas.microsoft.com/office/drawing/2014/chartex" xmlns:cx1="http://schemas.microsoft.com/office/drawing/2015/9/8/chartex" xmlns:cx2="http://schemas.microsoft.com/office/drawing/2015/10/21/chartex" xmlns:cx3="http://schemas.microsoft.com/office/drawing/2016/5/9/chartex" xmlns:cx4="http://schemas.microsoft.com/office/drawing/2016/5/10/chartex" xmlns:cx5="http://schemas.microsoft.com/office/drawing/2016/5/11/chartex" xmlns:cx6="http://schemas.microsoft.com/office/drawing/2016/5/12/chartex" xmlns:cx7="http://schemas.microsoft.com/office/drawing/2016/5/13/chartex" xmlns:cx8="http://schemas.microsoft.com/office/drawing/2016/5/14/chartex" xmlns:mc="http://schemas.openxmlformats.org/markup-compatibility/2006" xmlns:aink="http://schemas.microsoft.com/office/drawing/2016/ink" xmlns:am3d="http://schemas.microsoft.com/office/drawing/2017/model3d" xmlns:o="urn:schemas-microsoft-com:office:office" xmlns:oel="http://schemas.microsoft.com/office/2019/extlst" xmlns:r="http://schemas.openxmlformats.org/officeDocument/2006/relationships" xmlns:m="http://schemas.openxmlformats.org/officeDocument/2006/math" xmlns:v="urn:schemas-microsoft-com:vml" xmlns:wp14="http://schemas.microsoft.com/office/word/2010/wordprocessingDrawing" xmlns:wp="http://schemas.openxmlformats.org/drawingml/2006/wordprocessingDrawing" xmlns:w10="urn:schemas-microsoft-com:office:word" xmlns:w="http://schemas.openxmlformats.org/wordprocessingml/2006/main" xmlns:w14="http://schemas.microsoft.com/office/word/2010/wordml" xmlns:w15="http://schemas.microsoft.com/office/word/2012/wordml" xmlns:w16cex="http://schemas.microsoft.com/office/word/2018/wordml/cex" xmlns:w16cid="http://schemas.microsoft.com/office/word/2016/wordml/cid" xmlns:w16="http://schemas.microsoft.com/office/word/2018/wordml" xmlns:w16du="http://schemas.microsoft.com/office/word/2023/wordml/word16du" xmlns:w16sdtdh="http://schemas.microsoft.com/office/word/2020/wordml/sdtdatahash" xmlns:w16sdtfl="http://schemas.microsoft.com/office/word/2024/wordml/sdtformatlock" xmlns:w16se="http://schemas.microsoft.com/office/word/2015/wordml/symex" xmlns:wpg="http://schemas.microsoft.com/office/word/2010/wordprocessingGroup" xmlns:wpi="http://schemas.microsoft.com/office/word/2010/wordprocessingInk" xmlns:wne="http://schemas.microsoft.com/office/word/2006/wordml" xmlns:wps="http://schemas.microsoft.com/office/word/2010/wordprocessingShape" mc:Ignorable="w14 w15 w16se w16cid w16 w16cex w16sdtdh w16sdtfl w16du wp14">
+  <w:comment w:id="1" w:author="Boris Lehečka" w:date="2024-07-21T02:16:00Z" w:initials="BL">
     <w:p>
       <w:pPr>
         <w:pStyle w:val="Textkomente"/>
       </w:pPr>
-      <w:proofErr w:type="spellStart"/>
-      <w:r>
-        <w:t>Paragraph</w:t>
-      </w:r>
-      <w:proofErr w:type="spellEnd"/>
-      <w:r>
-        <w:t xml:space="preserve"> </w:t>
+      <w:r>
+        <w:t xml:space="preserve">Paragraph </w:t>
       </w:r>
       <w:r>
         <w:rPr>
@@ -529,21 +569,8 @@
         </w:rPr>
         <w:annotationRef/>
       </w:r>
-      <w:proofErr w:type="spellStart"/>
-      <w:r>
-        <w:t>with</w:t>
-      </w:r>
-      <w:proofErr w:type="spellEnd"/>
-      <w:r>
-        <w:t xml:space="preserve"> </w:t>
-      </w:r>
-      <w:proofErr w:type="spellStart"/>
-      <w:r>
-        <w:t>the</w:t>
-      </w:r>
-      <w:proofErr w:type="spellEnd"/>
-      <w:r>
-        <w:t xml:space="preserve"> comment </w:t>
+      <w:r>
+        <w:t xml:space="preserve">with the comment </w:t>
       </w:r>
     </w:p>
   </w:comment>
@@ -551,25 +578,25 @@
 </file>
 
 <file path=word/commentsExtended.xml><?xml version="1.0" encoding="utf-8"?>
-<w15:commentsEx xmlns:wpc="http://schemas.microsoft.com/office/word/2010/wordprocessingCanvas" xmlns:cx="http://schemas.microsoft.com/office/drawing/2014/chartex" xmlns:cx1="http://schemas.microsoft.com/office/drawing/2015/9/8/chartex" xmlns:cx2="http://schemas.microsoft.com/office/drawing/2015/10/21/chartex" xmlns:cx3="http://schemas.microsoft.com/office/drawing/2016/5/9/chartex" xmlns:cx4="http://schemas.microsoft.com/office/drawing/2016/5/10/chartex" xmlns:cx5="http://schemas.microsoft.com/office/drawing/2016/5/11/chartex" xmlns:cx6="http://schemas.microsoft.com/office/drawing/2016/5/12/chartex" xmlns:cx7="http://schemas.microsoft.com/office/drawing/2016/5/13/chartex" xmlns:cx8="http://schemas.microsoft.com/office/drawing/2016/5/14/chartex" xmlns:mc="http://schemas.openxmlformats.org/markup-compatibility/2006" xmlns:aink="http://schemas.microsoft.com/office/drawing/2016/ink" xmlns:am3d="http://schemas.microsoft.com/office/drawing/2017/model3d" xmlns:o="urn:schemas-microsoft-com:office:office" xmlns:oel="http://schemas.microsoft.com/office/2019/extlst" xmlns:r="http://schemas.openxmlformats.org/officeDocument/2006/relationships" xmlns:m="http://schemas.openxmlformats.org/officeDocument/2006/math" xmlns:v="urn:schemas-microsoft-com:vml" xmlns:wp14="http://schemas.microsoft.com/office/word/2010/wordprocessingDrawing" xmlns:wp="http://schemas.openxmlformats.org/drawingml/2006/wordprocessingDrawing" xmlns:w10="urn:schemas-microsoft-com:office:word" xmlns:w="http://schemas.openxmlformats.org/wordprocessingml/2006/main" xmlns:w14="http://schemas.microsoft.com/office/word/2010/wordml" xmlns:w15="http://schemas.microsoft.com/office/word/2012/wordml" xmlns:w16cex="http://schemas.microsoft.com/office/word/2018/wordml/cex" xmlns:w16cid="http://schemas.microsoft.com/office/word/2016/wordml/cid" xmlns:w16="http://schemas.microsoft.com/office/word/2018/wordml" xmlns:w16du="http://schemas.microsoft.com/office/word/2023/wordml/word16du" xmlns:w16sdtdh="http://schemas.microsoft.com/office/word/2020/wordml/sdtdatahash" xmlns:w16se="http://schemas.microsoft.com/office/word/2015/wordml/symex" xmlns:wpg="http://schemas.microsoft.com/office/word/2010/wordprocessingGroup" xmlns:wpi="http://schemas.microsoft.com/office/word/2010/wordprocessingInk" xmlns:wne="http://schemas.microsoft.com/office/word/2006/wordml" xmlns:wps="http://schemas.microsoft.com/office/word/2010/wordprocessingShape" mc:Ignorable="w14 w15 w16se w16cid w16 w16cex w16sdtdh w16du wp14">
+<w15:commentsEx xmlns:wpc="http://schemas.microsoft.com/office/word/2010/wordprocessingCanvas" xmlns:cx="http://schemas.microsoft.com/office/drawing/2014/chartex" xmlns:cx1="http://schemas.microsoft.com/office/drawing/2015/9/8/chartex" xmlns:cx2="http://schemas.microsoft.com/office/drawing/2015/10/21/chartex" xmlns:cx3="http://schemas.microsoft.com/office/drawing/2016/5/9/chartex" xmlns:cx4="http://schemas.microsoft.com/office/drawing/2016/5/10/chartex" xmlns:cx5="http://schemas.microsoft.com/office/drawing/2016/5/11/chartex" xmlns:cx6="http://schemas.microsoft.com/office/drawing/2016/5/12/chartex" xmlns:cx7="http://schemas.microsoft.com/office/drawing/2016/5/13/chartex" xmlns:cx8="http://schemas.microsoft.com/office/drawing/2016/5/14/chartex" xmlns:mc="http://schemas.openxmlformats.org/markup-compatibility/2006" xmlns:aink="http://schemas.microsoft.com/office/drawing/2016/ink" xmlns:am3d="http://schemas.microsoft.com/office/drawing/2017/model3d" xmlns:o="urn:schemas-microsoft-com:office:office" xmlns:oel="http://schemas.microsoft.com/office/2019/extlst" xmlns:r="http://schemas.openxmlformats.org/officeDocument/2006/relationships" xmlns:m="http://schemas.openxmlformats.org/officeDocument/2006/math" xmlns:v="urn:schemas-microsoft-com:vml" xmlns:wp14="http://schemas.microsoft.com/office/word/2010/wordprocessingDrawing" xmlns:wp="http://schemas.openxmlformats.org/drawingml/2006/wordprocessingDrawing" xmlns:w10="urn:schemas-microsoft-com:office:word" xmlns:w="http://schemas.openxmlformats.org/wordprocessingml/2006/main" xmlns:w14="http://schemas.microsoft.com/office/word/2010/wordml" xmlns:w15="http://schemas.microsoft.com/office/word/2012/wordml" xmlns:w16cex="http://schemas.microsoft.com/office/word/2018/wordml/cex" xmlns:w16cid="http://schemas.microsoft.com/office/word/2016/wordml/cid" xmlns:w16="http://schemas.microsoft.com/office/word/2018/wordml" xmlns:w16du="http://schemas.microsoft.com/office/word/2023/wordml/word16du" xmlns:w16sdtdh="http://schemas.microsoft.com/office/word/2020/wordml/sdtdatahash" xmlns:w16sdtfl="http://schemas.microsoft.com/office/word/2024/wordml/sdtformatlock" xmlns:w16se="http://schemas.microsoft.com/office/word/2015/wordml/symex" xmlns:wpg="http://schemas.microsoft.com/office/word/2010/wordprocessingGroup" xmlns:wpi="http://schemas.microsoft.com/office/word/2010/wordprocessingInk" xmlns:wne="http://schemas.microsoft.com/office/word/2006/wordml" xmlns:wps="http://schemas.microsoft.com/office/word/2010/wordprocessingShape" mc:Ignorable="w14 w15 w16se w16cid w16 w16cex w16sdtdh w16sdtfl w16du wp14">
   <w15:commentEx w15:paraId="66B61891" w15:done="0"/>
 </w15:commentsEx>
 </file>
 
 <file path=word/commentsExtensible.xml><?xml version="1.0" encoding="utf-8"?>
-<w16cex:commentsExtensible xmlns:wpc="http://schemas.microsoft.com/office/word/2010/wordprocessingCanvas" xmlns:cx="http://schemas.microsoft.com/office/drawing/2014/chartex" xmlns:cx1="http://schemas.microsoft.com/office/drawing/2015/9/8/chartex" xmlns:cx2="http://schemas.microsoft.com/office/drawing/2015/10/21/chartex" xmlns:cx3="http://schemas.microsoft.com/office/drawing/2016/5/9/chartex" xmlns:cx4="http://schemas.microsoft.com/office/drawing/2016/5/10/chartex" xmlns:cx5="http://schemas.microsoft.com/office/drawing/2016/5/11/chartex" xmlns:cx6="http://schemas.microsoft.com/office/drawing/2016/5/12/chartex" xmlns:cx7="http://schemas.microsoft.com/office/drawing/2016/5/13/chartex" xmlns:cx8="http://schemas.microsoft.com/office/drawing/2016/5/14/chartex" xmlns:cr="http://schemas.microsoft.com/office/comments/2020/reactions" xmlns:mc="http://schemas.openxmlformats.org/markup-compatibility/2006" xmlns:aink="http://schemas.microsoft.com/office/drawing/2016/ink" xmlns:am3d="http://schemas.microsoft.com/office/drawing/2017/model3d" xmlns:o="urn:schemas-microsoft-com:office:office" xmlns:oel="http://schemas.microsoft.com/office/2019/extlst" xmlns:r="http://schemas.openxmlformats.org/officeDocument/2006/relationships" xmlns:m="http://schemas.openxmlformats.org/officeDocument/2006/math" xmlns:v="urn:schemas-microsoft-com:vml" xmlns:wp14="http://schemas.microsoft.com/office/word/2010/wordprocessingDrawing" xmlns:wp="http://schemas.openxmlformats.org/drawingml/2006/wordprocessingDrawing" xmlns:w10="urn:schemas-microsoft-com:office:word" xmlns:w="http://schemas.openxmlformats.org/wordprocessingml/2006/main" xmlns:w14="http://schemas.microsoft.com/office/word/2010/wordml" xmlns:w15="http://schemas.microsoft.com/office/word/2012/wordml" xmlns:w16cex="http://schemas.microsoft.com/office/word/2018/wordml/cex" xmlns:w16cid="http://schemas.microsoft.com/office/word/2016/wordml/cid" xmlns:w16="http://schemas.microsoft.com/office/word/2018/wordml" xmlns:w16du="http://schemas.microsoft.com/office/word/2023/wordml/word16du" xmlns:w16sdtdh="http://schemas.microsoft.com/office/word/2020/wordml/sdtdatahash" xmlns:w16se="http://schemas.microsoft.com/office/word/2015/wordml/symex" xmlns:wpg="http://schemas.microsoft.com/office/word/2010/wordprocessingGroup" xmlns:wpi="http://schemas.microsoft.com/office/word/2010/wordprocessingInk" xmlns:wne="http://schemas.microsoft.com/office/word/2006/wordml" xmlns:wps="http://schemas.microsoft.com/office/word/2010/wordprocessingShape" mc:Ignorable="w14 w15 w16se w16cid w16 w16cex w16sdtdh cr w16du wp14">
+<w16cex:commentsExtensible xmlns:wpc="http://schemas.microsoft.com/office/word/2010/wordprocessingCanvas" xmlns:cx="http://schemas.microsoft.com/office/drawing/2014/chartex" xmlns:cx1="http://schemas.microsoft.com/office/drawing/2015/9/8/chartex" xmlns:cx2="http://schemas.microsoft.com/office/drawing/2015/10/21/chartex" xmlns:cx3="http://schemas.microsoft.com/office/drawing/2016/5/9/chartex" xmlns:cx4="http://schemas.microsoft.com/office/drawing/2016/5/10/chartex" xmlns:cx5="http://schemas.microsoft.com/office/drawing/2016/5/11/chartex" xmlns:cx6="http://schemas.microsoft.com/office/drawing/2016/5/12/chartex" xmlns:cx7="http://schemas.microsoft.com/office/drawing/2016/5/13/chartex" xmlns:cx8="http://schemas.microsoft.com/office/drawing/2016/5/14/chartex" xmlns:cr="http://schemas.microsoft.com/office/comments/2020/reactions" xmlns:mc="http://schemas.openxmlformats.org/markup-compatibility/2006" xmlns:aink="http://schemas.microsoft.com/office/drawing/2016/ink" xmlns:am3d="http://schemas.microsoft.com/office/drawing/2017/model3d" xmlns:o="urn:schemas-microsoft-com:office:office" xmlns:oel="http://schemas.microsoft.com/office/2019/extlst" xmlns:r="http://schemas.openxmlformats.org/officeDocument/2006/relationships" xmlns:m="http://schemas.openxmlformats.org/officeDocument/2006/math" xmlns:v="urn:schemas-microsoft-com:vml" xmlns:wp14="http://schemas.microsoft.com/office/word/2010/wordprocessingDrawing" xmlns:wp="http://schemas.openxmlformats.org/drawingml/2006/wordprocessingDrawing" xmlns:w10="urn:schemas-microsoft-com:office:word" xmlns:w="http://schemas.openxmlformats.org/wordprocessingml/2006/main" xmlns:w14="http://schemas.microsoft.com/office/word/2010/wordml" xmlns:w15="http://schemas.microsoft.com/office/word/2012/wordml" xmlns:w16cex="http://schemas.microsoft.com/office/word/2018/wordml/cex" xmlns:w16cid="http://schemas.microsoft.com/office/word/2016/wordml/cid" xmlns:w16="http://schemas.microsoft.com/office/word/2018/wordml" xmlns:w16du="http://schemas.microsoft.com/office/word/2023/wordml/word16du" xmlns:w16sdtdh="http://schemas.microsoft.com/office/word/2020/wordml/sdtdatahash" xmlns:w16sdtfl="http://schemas.microsoft.com/office/word/2024/wordml/sdtformatlock" xmlns:w16se="http://schemas.microsoft.com/office/word/2015/wordml/symex" xmlns:wpg="http://schemas.microsoft.com/office/word/2010/wordprocessingGroup" xmlns:wpi="http://schemas.microsoft.com/office/word/2010/wordprocessingInk" xmlns:wne="http://schemas.microsoft.com/office/word/2006/wordml" xmlns:wps="http://schemas.microsoft.com/office/word/2010/wordprocessingShape" mc:Ignorable="w14 w15 w16se w16cid w16 w16cex w16sdtdh w16sdtfl cr w16du wp14">
   <w16cex:commentExtensible w16cex:durableId="517E3BEB" w16cex:dateUtc="2024-07-21T00:16:00Z"/>
 </w16cex:commentsExtensible>
 </file>
 
 <file path=word/commentsIds.xml><?xml version="1.0" encoding="utf-8"?>
-<w16cid:commentsIds xmlns:wpc="http://schemas.microsoft.com/office/word/2010/wordprocessingCanvas" xmlns:cx="http://schemas.microsoft.com/office/drawing/2014/chartex" xmlns:cx1="http://schemas.microsoft.com/office/drawing/2015/9/8/chartex" xmlns:cx2="http://schemas.microsoft.com/office/drawing/2015/10/21/chartex" xmlns:cx3="http://schemas.microsoft.com/office/drawing/2016/5/9/chartex" xmlns:cx4="http://schemas.microsoft.com/office/drawing/2016/5/10/chartex" xmlns:cx5="http://schemas.microsoft.com/office/drawing/2016/5/11/chartex" xmlns:cx6="http://schemas.microsoft.com/office/drawing/2016/5/12/chartex" xmlns:cx7="http://schemas.microsoft.com/office/drawing/2016/5/13/chartex" xmlns:cx8="http://schemas.microsoft.com/office/drawing/2016/5/14/chartex" xmlns:mc="http://schemas.openxmlformats.org/markup-compatibility/2006" xmlns:aink="http://schemas.microsoft.com/office/drawing/2016/ink" xmlns:am3d="http://schemas.microsoft.com/office/drawing/2017/model3d" xmlns:o="urn:schemas-microsoft-com:office:office" xmlns:oel="http://schemas.microsoft.com/office/2019/extlst" xmlns:r="http://schemas.openxmlformats.org/officeDocument/2006/relationships" xmlns:m="http://schemas.openxmlformats.org/officeDocument/2006/math" xmlns:v="urn:schemas-microsoft-com:vml" xmlns:wp14="http://schemas.microsoft.com/office/word/2010/wordprocessingDrawing" xmlns:wp="http://schemas.openxmlformats.org/drawingml/2006/wordprocessingDrawing" xmlns:w10="urn:schemas-microsoft-com:office:word" xmlns:w="http://schemas.openxmlformats.org/wordprocessingml/2006/main" xmlns:w14="http://schemas.microsoft.com/office/word/2010/wordml" xmlns:w15="http://schemas.microsoft.com/office/word/2012/wordml" xmlns:w16cex="http://schemas.microsoft.com/office/word/2018/wordml/cex" xmlns:w16cid="http://schemas.microsoft.com/office/word/2016/wordml/cid" xmlns:w16="http://schemas.microsoft.com/office/word/2018/wordml" xmlns:w16du="http://schemas.microsoft.com/office/word/2023/wordml/word16du" xmlns:w16sdtdh="http://schemas.microsoft.com/office/word/2020/wordml/sdtdatahash" xmlns:w16se="http://schemas.microsoft.com/office/word/2015/wordml/symex" xmlns:wpg="http://schemas.microsoft.com/office/word/2010/wordprocessingGroup" xmlns:wpi="http://schemas.microsoft.com/office/word/2010/wordprocessingInk" xmlns:wne="http://schemas.microsoft.com/office/word/2006/wordml" xmlns:wps="http://schemas.microsoft.com/office/word/2010/wordprocessingShape" mc:Ignorable="w14 w15 w16se w16cid w16 w16cex w16sdtdh w16du wp14">
+<w16cid:commentsIds xmlns:wpc="http://schemas.microsoft.com/office/word/2010/wordprocessingCanvas" xmlns:cx="http://schemas.microsoft.com/office/drawing/2014/chartex" xmlns:cx1="http://schemas.microsoft.com/office/drawing/2015/9/8/chartex" xmlns:cx2="http://schemas.microsoft.com/office/drawing/2015/10/21/chartex" xmlns:cx3="http://schemas.microsoft.com/office/drawing/2016/5/9/chartex" xmlns:cx4="http://schemas.microsoft.com/office/drawing/2016/5/10/chartex" xmlns:cx5="http://schemas.microsoft.com/office/drawing/2016/5/11/chartex" xmlns:cx6="http://schemas.microsoft.com/office/drawing/2016/5/12/chartex" xmlns:cx7="http://schemas.microsoft.com/office/drawing/2016/5/13/chartex" xmlns:cx8="http://schemas.microsoft.com/office/drawing/2016/5/14/chartex" xmlns:mc="http://schemas.openxmlformats.org/markup-compatibility/2006" xmlns:aink="http://schemas.microsoft.com/office/drawing/2016/ink" xmlns:am3d="http://schemas.microsoft.com/office/drawing/2017/model3d" xmlns:o="urn:schemas-microsoft-com:office:office" xmlns:oel="http://schemas.microsoft.com/office/2019/extlst" xmlns:r="http://schemas.openxmlformats.org/officeDocument/2006/relationships" xmlns:m="http://schemas.openxmlformats.org/officeDocument/2006/math" xmlns:v="urn:schemas-microsoft-com:vml" xmlns:wp14="http://schemas.microsoft.com/office/word/2010/wordprocessingDrawing" xmlns:wp="http://schemas.openxmlformats.org/drawingml/2006/wordprocessingDrawing" xmlns:w10="urn:schemas-microsoft-com:office:word" xmlns:w="http://schemas.openxmlformats.org/wordprocessingml/2006/main" xmlns:w14="http://schemas.microsoft.com/office/word/2010/wordml" xmlns:w15="http://schemas.microsoft.com/office/word/2012/wordml" xmlns:w16cex="http://schemas.microsoft.com/office/word/2018/wordml/cex" xmlns:w16cid="http://schemas.microsoft.com/office/word/2016/wordml/cid" xmlns:w16="http://schemas.microsoft.com/office/word/2018/wordml" xmlns:w16du="http://schemas.microsoft.com/office/word/2023/wordml/word16du" xmlns:w16sdtdh="http://schemas.microsoft.com/office/word/2020/wordml/sdtdatahash" xmlns:w16sdtfl="http://schemas.microsoft.com/office/word/2024/wordml/sdtformatlock" xmlns:w16se="http://schemas.microsoft.com/office/word/2015/wordml/symex" xmlns:wpg="http://schemas.microsoft.com/office/word/2010/wordprocessingGroup" xmlns:wpi="http://schemas.microsoft.com/office/word/2010/wordprocessingInk" xmlns:wne="http://schemas.microsoft.com/office/word/2006/wordml" xmlns:wps="http://schemas.microsoft.com/office/word/2010/wordprocessingShape" mc:Ignorable="w14 w15 w16se w16cid w16 w16cex w16sdtdh w16sdtfl w16du wp14">
   <w16cid:commentId w16cid:paraId="66B61891" w16cid:durableId="517E3BEB"/>
 </w16cid:commentsIds>
 </file>
 
 <file path=word/endnotes.xml><?xml version="1.0" encoding="utf-8"?>
-<w:endnotes xmlns:wpc="http://schemas.microsoft.com/office/word/2010/wordprocessingCanvas" xmlns:cx="http://schemas.microsoft.com/office/drawing/2014/chartex" xmlns:cx1="http://schemas.microsoft.com/office/drawing/2015/9/8/chartex" xmlns:cx2="http://schemas.microsoft.com/office/drawing/2015/10/21/chartex" xmlns:cx3="http://schemas.microsoft.com/office/drawing/2016/5/9/chartex" xmlns:cx4="http://schemas.microsoft.com/office/drawing/2016/5/10/chartex" xmlns:cx5="http://schemas.microsoft.com/office/drawing/2016/5/11/chartex" xmlns:cx6="http://schemas.microsoft.com/office/drawing/2016/5/12/chartex" xmlns:cx7="http://schemas.microsoft.com/office/drawing/2016/5/13/chartex" xmlns:cx8="http://schemas.microsoft.com/office/drawing/2016/5/14/chartex" xmlns:mc="http://schemas.openxmlformats.org/markup-compatibility/2006" xmlns:aink="http://schemas.microsoft.com/office/drawing/2016/ink" xmlns:am3d="http://schemas.microsoft.com/office/drawing/2017/model3d" xmlns:o="urn:schemas-microsoft-com:office:office" xmlns:oel="http://schemas.microsoft.com/office/2019/extlst" xmlns:r="http://schemas.openxmlformats.org/officeDocument/2006/relationships" xmlns:m="http://schemas.openxmlformats.org/officeDocument/2006/math" xmlns:v="urn:schemas-microsoft-com:vml" xmlns:wp14="http://schemas.microsoft.com/office/word/2010/wordprocessingDrawing" xmlns:wp="http://schemas.openxmlformats.org/drawingml/2006/wordprocessingDrawing" xmlns:w10="urn:schemas-microsoft-com:office:word" xmlns:w="http://schemas.openxmlformats.org/wordprocessingml/2006/main" xmlns:w14="http://schemas.microsoft.com/office/word/2010/wordml" xmlns:w15="http://schemas.microsoft.com/office/word/2012/wordml" xmlns:w16cex="http://schemas.microsoft.com/office/word/2018/wordml/cex" xmlns:w16cid="http://schemas.microsoft.com/office/word/2016/wordml/cid" xmlns:w16="http://schemas.microsoft.com/office/word/2018/wordml" xmlns:w16du="http://schemas.microsoft.com/office/word/2023/wordml/word16du" xmlns:w16sdtdh="http://schemas.microsoft.com/office/word/2020/wordml/sdtdatahash" xmlns:w16se="http://schemas.microsoft.com/office/word/2015/wordml/symex" xmlns:wpg="http://schemas.microsoft.com/office/word/2010/wordprocessingGroup" xmlns:wpi="http://schemas.microsoft.com/office/word/2010/wordprocessingInk" xmlns:wne="http://schemas.microsoft.com/office/word/2006/wordml" xmlns:wps="http://schemas.microsoft.com/office/word/2010/wordprocessingShape" mc:Ignorable="w14 w15 w16se w16cid w16 w16cex w16sdtdh w16du wp14">
+<w:endnotes xmlns:wpc="http://schemas.microsoft.com/office/word/2010/wordprocessingCanvas" xmlns:cx="http://schemas.microsoft.com/office/drawing/2014/chartex" xmlns:cx1="http://schemas.microsoft.com/office/drawing/2015/9/8/chartex" xmlns:cx2="http://schemas.microsoft.com/office/drawing/2015/10/21/chartex" xmlns:cx3="http://schemas.microsoft.com/office/drawing/2016/5/9/chartex" xmlns:cx4="http://schemas.microsoft.com/office/drawing/2016/5/10/chartex" xmlns:cx5="http://schemas.microsoft.com/office/drawing/2016/5/11/chartex" xmlns:cx6="http://schemas.microsoft.com/office/drawing/2016/5/12/chartex" xmlns:cx7="http://schemas.microsoft.com/office/drawing/2016/5/13/chartex" xmlns:cx8="http://schemas.microsoft.com/office/drawing/2016/5/14/chartex" xmlns:mc="http://schemas.openxmlformats.org/markup-compatibility/2006" xmlns:aink="http://schemas.microsoft.com/office/drawing/2016/ink" xmlns:am3d="http://schemas.microsoft.com/office/drawing/2017/model3d" xmlns:o="urn:schemas-microsoft-com:office:office" xmlns:oel="http://schemas.microsoft.com/office/2019/extlst" xmlns:r="http://schemas.openxmlformats.org/officeDocument/2006/relationships" xmlns:m="http://schemas.openxmlformats.org/officeDocument/2006/math" xmlns:v="urn:schemas-microsoft-com:vml" xmlns:wp14="http://schemas.microsoft.com/office/word/2010/wordprocessingDrawing" xmlns:wp="http://schemas.openxmlformats.org/drawingml/2006/wordprocessingDrawing" xmlns:w10="urn:schemas-microsoft-com:office:word" xmlns:w="http://schemas.openxmlformats.org/wordprocessingml/2006/main" xmlns:w14="http://schemas.microsoft.com/office/word/2010/wordml" xmlns:w15="http://schemas.microsoft.com/office/word/2012/wordml" xmlns:w16cex="http://schemas.microsoft.com/office/word/2018/wordml/cex" xmlns:w16cid="http://schemas.microsoft.com/office/word/2016/wordml/cid" xmlns:w16="http://schemas.microsoft.com/office/word/2018/wordml" xmlns:w16du="http://schemas.microsoft.com/office/word/2023/wordml/word16du" xmlns:w16sdtdh="http://schemas.microsoft.com/office/word/2020/wordml/sdtdatahash" xmlns:w16sdtfl="http://schemas.microsoft.com/office/word/2024/wordml/sdtformatlock" xmlns:w16se="http://schemas.microsoft.com/office/word/2015/wordml/symex" xmlns:wpg="http://schemas.microsoft.com/office/word/2010/wordprocessingGroup" xmlns:wpi="http://schemas.microsoft.com/office/word/2010/wordprocessingInk" xmlns:wne="http://schemas.microsoft.com/office/word/2006/wordml" xmlns:wps="http://schemas.microsoft.com/office/word/2010/wordprocessingShape" mc:Ignorable="w14 w15 w16se w16cid w16 w16cex w16sdtdh w16sdtfl w16du wp14">
   <w:endnote w:type="separator" w:id="-1">
     <w:p>
       <w:pPr>
@@ -594,7 +621,7 @@
 </file>
 
 <file path=word/footnotes.xml><?xml version="1.0" encoding="utf-8"?>
-<w:footnotes xmlns:wpc="http://schemas.microsoft.com/office/word/2010/wordprocessingCanvas" xmlns:cx="http://schemas.microsoft.com/office/drawing/2014/chartex" xmlns:cx1="http://schemas.microsoft.com/office/drawing/2015/9/8/chartex" xmlns:cx2="http://schemas.microsoft.com/office/drawing/2015/10/21/chartex" xmlns:cx3="http://schemas.microsoft.com/office/drawing/2016/5/9/chartex" xmlns:cx4="http://schemas.microsoft.com/office/drawing/2016/5/10/chartex" xmlns:cx5="http://schemas.microsoft.com/office/drawing/2016/5/11/chartex" xmlns:cx6="http://schemas.microsoft.com/office/drawing/2016/5/12/chartex" xmlns:cx7="http://schemas.microsoft.com/office/drawing/2016/5/13/chartex" xmlns:cx8="http://schemas.microsoft.com/office/drawing/2016/5/14/chartex" xmlns:mc="http://schemas.openxmlformats.org/markup-compatibility/2006" xmlns:aink="http://schemas.microsoft.com/office/drawing/2016/ink" xmlns:am3d="http://schemas.microsoft.com/office/drawing/2017/model3d" xmlns:o="urn:schemas-microsoft-com:office:office" xmlns:oel="http://schemas.microsoft.com/office/2019/extlst" xmlns:r="http://schemas.openxmlformats.org/officeDocument/2006/relationships" xmlns:m="http://schemas.openxmlformats.org/officeDocument/2006/math" xmlns:v="urn:schemas-microsoft-com:vml" xmlns:wp14="http://schemas.microsoft.com/office/word/2010/wordprocessingDrawing" xmlns:wp="http://schemas.openxmlformats.org/drawingml/2006/wordprocessingDrawing" xmlns:w10="urn:schemas-microsoft-com:office:word" xmlns:w="http://schemas.openxmlformats.org/wordprocessingml/2006/main" xmlns:w14="http://schemas.microsoft.com/office/word/2010/wordml" xmlns:w15="http://schemas.microsoft.com/office/word/2012/wordml" xmlns:w16cex="http://schemas.microsoft.com/office/word/2018/wordml/cex" xmlns:w16cid="http://schemas.microsoft.com/office/word/2016/wordml/cid" xmlns:w16="http://schemas.microsoft.com/office/word/2018/wordml" xmlns:w16du="http://schemas.microsoft.com/office/word/2023/wordml/word16du" xmlns:w16sdtdh="http://schemas.microsoft.com/office/word/2020/wordml/sdtdatahash" xmlns:w16se="http://schemas.microsoft.com/office/word/2015/wordml/symex" xmlns:wpg="http://schemas.microsoft.com/office/word/2010/wordprocessingGroup" xmlns:wpi="http://schemas.microsoft.com/office/word/2010/wordprocessingInk" xmlns:wne="http://schemas.microsoft.com/office/word/2006/wordml" xmlns:wps="http://schemas.microsoft.com/office/word/2010/wordprocessingShape" mc:Ignorable="w14 w15 w16se w16cid w16 w16cex w16sdtdh w16du wp14">
+<w:footnotes xmlns:wpc="http://schemas.microsoft.com/office/word/2010/wordprocessingCanvas" xmlns:cx="http://schemas.microsoft.com/office/drawing/2014/chartex" xmlns:cx1="http://schemas.microsoft.com/office/drawing/2015/9/8/chartex" xmlns:cx2="http://schemas.microsoft.com/office/drawing/2015/10/21/chartex" xmlns:cx3="http://schemas.microsoft.com/office/drawing/2016/5/9/chartex" xmlns:cx4="http://schemas.microsoft.com/office/drawing/2016/5/10/chartex" xmlns:cx5="http://schemas.microsoft.com/office/drawing/2016/5/11/chartex" xmlns:cx6="http://schemas.microsoft.com/office/drawing/2016/5/12/chartex" xmlns:cx7="http://schemas.microsoft.com/office/drawing/2016/5/13/chartex" xmlns:cx8="http://schemas.microsoft.com/office/drawing/2016/5/14/chartex" xmlns:mc="http://schemas.openxmlformats.org/markup-compatibility/2006" xmlns:aink="http://schemas.microsoft.com/office/drawing/2016/ink" xmlns:am3d="http://schemas.microsoft.com/office/drawing/2017/model3d" xmlns:o="urn:schemas-microsoft-com:office:office" xmlns:oel="http://schemas.microsoft.com/office/2019/extlst" xmlns:r="http://schemas.openxmlformats.org/officeDocument/2006/relationships" xmlns:m="http://schemas.openxmlformats.org/officeDocument/2006/math" xmlns:v="urn:schemas-microsoft-com:vml" xmlns:wp14="http://schemas.microsoft.com/office/word/2010/wordprocessingDrawing" xmlns:wp="http://schemas.openxmlformats.org/drawingml/2006/wordprocessingDrawing" xmlns:w10="urn:schemas-microsoft-com:office:word" xmlns:w="http://schemas.openxmlformats.org/wordprocessingml/2006/main" xmlns:w14="http://schemas.microsoft.com/office/word/2010/wordml" xmlns:w15="http://schemas.microsoft.com/office/word/2012/wordml" xmlns:w16cex="http://schemas.microsoft.com/office/word/2018/wordml/cex" xmlns:w16cid="http://schemas.microsoft.com/office/word/2016/wordml/cid" xmlns:w16="http://schemas.microsoft.com/office/word/2018/wordml" xmlns:w16du="http://schemas.microsoft.com/office/word/2023/wordml/word16du" xmlns:w16sdtdh="http://schemas.microsoft.com/office/word/2020/wordml/sdtdatahash" xmlns:w16sdtfl="http://schemas.microsoft.com/office/word/2024/wordml/sdtformatlock" xmlns:w16se="http://schemas.microsoft.com/office/word/2015/wordml/symex" xmlns:wpg="http://schemas.microsoft.com/office/word/2010/wordprocessingGroup" xmlns:wpi="http://schemas.microsoft.com/office/word/2010/wordprocessingInk" xmlns:wne="http://schemas.microsoft.com/office/word/2006/wordml" xmlns:wps="http://schemas.microsoft.com/office/word/2010/wordprocessingShape" mc:Ignorable="w14 w15 w16se w16cid w16 w16cex w16sdtdh w16sdtfl w16du wp14">
   <w:footnote w:type="separator" w:id="-1">
     <w:p>
       <w:pPr>
@@ -731,7 +758,7 @@
 </file>
 
 <file path=word/numbering.xml><?xml version="1.0" encoding="utf-8"?>
-<w:numbering xmlns:wpc="http://schemas.microsoft.com/office/word/2010/wordprocessingCanvas" xmlns:cx="http://schemas.microsoft.com/office/drawing/2014/chartex" xmlns:cx1="http://schemas.microsoft.com/office/drawing/2015/9/8/chartex" xmlns:cx2="http://schemas.microsoft.com/office/drawing/2015/10/21/chartex" xmlns:cx3="http://schemas.microsoft.com/office/drawing/2016/5/9/chartex" xmlns:cx4="http://schemas.microsoft.com/office/drawing/2016/5/10/chartex" xmlns:cx5="http://schemas.microsoft.com/office/drawing/2016/5/11/chartex" xmlns:cx6="http://schemas.microsoft.com/office/drawing/2016/5/12/chartex" xmlns:cx7="http://schemas.microsoft.com/office/drawing/2016/5/13/chartex" xmlns:cx8="http://schemas.microsoft.com/office/drawing/2016/5/14/chartex" xmlns:mc="http://schemas.openxmlformats.org/markup-compatibility/2006" xmlns:aink="http://schemas.microsoft.com/office/drawing/2016/ink" xmlns:am3d="http://schemas.microsoft.com/office/drawing/2017/model3d" xmlns:o="urn:schemas-microsoft-com:office:office" xmlns:oel="http://schemas.microsoft.com/office/2019/extlst" xmlns:r="http://schemas.openxmlformats.org/officeDocument/2006/relationships" xmlns:m="http://schemas.openxmlformats.org/officeDocument/2006/math" xmlns:v="urn:schemas-microsoft-com:vml" xmlns:wp14="http://schemas.microsoft.com/office/word/2010/wordprocessingDrawing" xmlns:wp="http://schemas.openxmlformats.org/drawingml/2006/wordprocessingDrawing" xmlns:w10="urn:schemas-microsoft-com:office:word" xmlns:w="http://schemas.openxmlformats.org/wordprocessingml/2006/main" xmlns:w14="http://schemas.microsoft.com/office/word/2010/wordml" xmlns:w15="http://schemas.microsoft.com/office/word/2012/wordml" xmlns:w16cex="http://schemas.microsoft.com/office/word/2018/wordml/cex" xmlns:w16cid="http://schemas.microsoft.com/office/word/2016/wordml/cid" xmlns:w16="http://schemas.microsoft.com/office/word/2018/wordml" xmlns:w16du="http://schemas.microsoft.com/office/word/2023/wordml/word16du" xmlns:w16sdtdh="http://schemas.microsoft.com/office/word/2020/wordml/sdtdatahash" xmlns:w16se="http://schemas.microsoft.com/office/word/2015/wordml/symex" xmlns:wpg="http://schemas.microsoft.com/office/word/2010/wordprocessingGroup" xmlns:wpi="http://schemas.microsoft.com/office/word/2010/wordprocessingInk" xmlns:wne="http://schemas.microsoft.com/office/word/2006/wordml" xmlns:wps="http://schemas.microsoft.com/office/word/2010/wordprocessingShape" mc:Ignorable="w14 w15 w16se w16cid w16 w16cex w16sdtdh w16du wp14">
+<w:numbering xmlns:wpc="http://schemas.microsoft.com/office/word/2010/wordprocessingCanvas" xmlns:cx="http://schemas.microsoft.com/office/drawing/2014/chartex" xmlns:cx1="http://schemas.microsoft.com/office/drawing/2015/9/8/chartex" xmlns:cx2="http://schemas.microsoft.com/office/drawing/2015/10/21/chartex" xmlns:cx3="http://schemas.microsoft.com/office/drawing/2016/5/9/chartex" xmlns:cx4="http://schemas.microsoft.com/office/drawing/2016/5/10/chartex" xmlns:cx5="http://schemas.microsoft.com/office/drawing/2016/5/11/chartex" xmlns:cx6="http://schemas.microsoft.com/office/drawing/2016/5/12/chartex" xmlns:cx7="http://schemas.microsoft.com/office/drawing/2016/5/13/chartex" xmlns:cx8="http://schemas.microsoft.com/office/drawing/2016/5/14/chartex" xmlns:mc="http://schemas.openxmlformats.org/markup-compatibility/2006" xmlns:aink="http://schemas.microsoft.com/office/drawing/2016/ink" xmlns:am3d="http://schemas.microsoft.com/office/drawing/2017/model3d" xmlns:o="urn:schemas-microsoft-com:office:office" xmlns:oel="http://schemas.microsoft.com/office/2019/extlst" xmlns:r="http://schemas.openxmlformats.org/officeDocument/2006/relationships" xmlns:m="http://schemas.openxmlformats.org/officeDocument/2006/math" xmlns:v="urn:schemas-microsoft-com:vml" xmlns:wp14="http://schemas.microsoft.com/office/word/2010/wordprocessingDrawing" xmlns:wp="http://schemas.openxmlformats.org/drawingml/2006/wordprocessingDrawing" xmlns:w10="urn:schemas-microsoft-com:office:word" xmlns:w="http://schemas.openxmlformats.org/wordprocessingml/2006/main" xmlns:w14="http://schemas.microsoft.com/office/word/2010/wordml" xmlns:w15="http://schemas.microsoft.com/office/word/2012/wordml" xmlns:w16cex="http://schemas.microsoft.com/office/word/2018/wordml/cex" xmlns:w16cid="http://schemas.microsoft.com/office/word/2016/wordml/cid" xmlns:w16="http://schemas.microsoft.com/office/word/2018/wordml" xmlns:w16du="http://schemas.microsoft.com/office/word/2023/wordml/word16du" xmlns:w16sdtdh="http://schemas.microsoft.com/office/word/2020/wordml/sdtdatahash" xmlns:w16sdtfl="http://schemas.microsoft.com/office/word/2024/wordml/sdtformatlock" xmlns:w16se="http://schemas.microsoft.com/office/word/2015/wordml/symex" xmlns:wpg="http://schemas.microsoft.com/office/word/2010/wordprocessingGroup" xmlns:wpi="http://schemas.microsoft.com/office/word/2010/wordprocessingInk" xmlns:wne="http://schemas.microsoft.com/office/word/2006/wordml" xmlns:wps="http://schemas.microsoft.com/office/word/2010/wordprocessingShape" mc:Ignorable="w14 w15 w16se w16cid w16 w16cex w16sdtdh w16sdtfl w16du wp14">
   <w:abstractNum w:abstractNumId="0" w15:restartNumberingAfterBreak="0">
     <w:nsid w:val="1B652AED"/>
     <w:multiLevelType w:val="hybridMultilevel"/>
@@ -852,7 +879,7 @@
 </file>
 
 <file path=word/people.xml><?xml version="1.0" encoding="utf-8"?>
-<w15:people xmlns:wpc="http://schemas.microsoft.com/office/word/2010/wordprocessingCanvas" xmlns:cx="http://schemas.microsoft.com/office/drawing/2014/chartex" xmlns:cx1="http://schemas.microsoft.com/office/drawing/2015/9/8/chartex" xmlns:cx2="http://schemas.microsoft.com/office/drawing/2015/10/21/chartex" xmlns:cx3="http://schemas.microsoft.com/office/drawing/2016/5/9/chartex" xmlns:cx4="http://schemas.microsoft.com/office/drawing/2016/5/10/chartex" xmlns:cx5="http://schemas.microsoft.com/office/drawing/2016/5/11/chartex" xmlns:cx6="http://schemas.microsoft.com/office/drawing/2016/5/12/chartex" xmlns:cx7="http://schemas.microsoft.com/office/drawing/2016/5/13/chartex" xmlns:cx8="http://schemas.microsoft.com/office/drawing/2016/5/14/chartex" xmlns:mc="http://schemas.openxmlformats.org/markup-compatibility/2006" xmlns:aink="http://schemas.microsoft.com/office/drawing/2016/ink" xmlns:am3d="http://schemas.microsoft.com/office/drawing/2017/model3d" xmlns:o="urn:schemas-microsoft-com:office:office" xmlns:oel="http://schemas.microsoft.com/office/2019/extlst" xmlns:r="http://schemas.openxmlformats.org/officeDocument/2006/relationships" xmlns:m="http://schemas.openxmlformats.org/officeDocument/2006/math" xmlns:v="urn:schemas-microsoft-com:vml" xmlns:wp14="http://schemas.microsoft.com/office/word/2010/wordprocessingDrawing" xmlns:wp="http://schemas.openxmlformats.org/drawingml/2006/wordprocessingDrawing" xmlns:w10="urn:schemas-microsoft-com:office:word" xmlns:w="http://schemas.openxmlformats.org/wordprocessingml/2006/main" xmlns:w14="http://schemas.microsoft.com/office/word/2010/wordml" xmlns:w15="http://schemas.microsoft.com/office/word/2012/wordml" xmlns:w16cex="http://schemas.microsoft.com/office/word/2018/wordml/cex" xmlns:w16cid="http://schemas.microsoft.com/office/word/2016/wordml/cid" xmlns:w16="http://schemas.microsoft.com/office/word/2018/wordml" xmlns:w16du="http://schemas.microsoft.com/office/word/2023/wordml/word16du" xmlns:w16sdtdh="http://schemas.microsoft.com/office/word/2020/wordml/sdtdatahash" xmlns:w16se="http://schemas.microsoft.com/office/word/2015/wordml/symex" xmlns:wpg="http://schemas.microsoft.com/office/word/2010/wordprocessingGroup" xmlns:wpi="http://schemas.microsoft.com/office/word/2010/wordprocessingInk" xmlns:wne="http://schemas.microsoft.com/office/word/2006/wordml" xmlns:wps="http://schemas.microsoft.com/office/word/2010/wordprocessingShape" mc:Ignorable="w14 w15 w16se w16cid w16 w16cex w16sdtdh w16du wp14">
+<w15:people xmlns:wpc="http://schemas.microsoft.com/office/word/2010/wordprocessingCanvas" xmlns:cx="http://schemas.microsoft.com/office/drawing/2014/chartex" xmlns:cx1="http://schemas.microsoft.com/office/drawing/2015/9/8/chartex" xmlns:cx2="http://schemas.microsoft.com/office/drawing/2015/10/21/chartex" xmlns:cx3="http://schemas.microsoft.com/office/drawing/2016/5/9/chartex" xmlns:cx4="http://schemas.microsoft.com/office/drawing/2016/5/10/chartex" xmlns:cx5="http://schemas.microsoft.com/office/drawing/2016/5/11/chartex" xmlns:cx6="http://schemas.microsoft.com/office/drawing/2016/5/12/chartex" xmlns:cx7="http://schemas.microsoft.com/office/drawing/2016/5/13/chartex" xmlns:cx8="http://schemas.microsoft.com/office/drawing/2016/5/14/chartex" xmlns:mc="http://schemas.openxmlformats.org/markup-compatibility/2006" xmlns:aink="http://schemas.microsoft.com/office/drawing/2016/ink" xmlns:am3d="http://schemas.microsoft.com/office/drawing/2017/model3d" xmlns:o="urn:schemas-microsoft-com:office:office" xmlns:oel="http://schemas.microsoft.com/office/2019/extlst" xmlns:r="http://schemas.openxmlformats.org/officeDocument/2006/relationships" xmlns:m="http://schemas.openxmlformats.org/officeDocument/2006/math" xmlns:v="urn:schemas-microsoft-com:vml" xmlns:wp14="http://schemas.microsoft.com/office/word/2010/wordprocessingDrawing" xmlns:wp="http://schemas.openxmlformats.org/drawingml/2006/wordprocessingDrawing" xmlns:w10="urn:schemas-microsoft-com:office:word" xmlns:w="http://schemas.openxmlformats.org/wordprocessingml/2006/main" xmlns:w14="http://schemas.microsoft.com/office/word/2010/wordml" xmlns:w15="http://schemas.microsoft.com/office/word/2012/wordml" xmlns:w16cex="http://schemas.microsoft.com/office/word/2018/wordml/cex" xmlns:w16cid="http://schemas.microsoft.com/office/word/2016/wordml/cid" xmlns:w16="http://schemas.microsoft.com/office/word/2018/wordml" xmlns:w16du="http://schemas.microsoft.com/office/word/2023/wordml/word16du" xmlns:w16sdtdh="http://schemas.microsoft.com/office/word/2020/wordml/sdtdatahash" xmlns:w16sdtfl="http://schemas.microsoft.com/office/word/2024/wordml/sdtformatlock" xmlns:w16se="http://schemas.microsoft.com/office/word/2015/wordml/symex" xmlns:wpg="http://schemas.microsoft.com/office/word/2010/wordprocessingGroup" xmlns:wpi="http://schemas.microsoft.com/office/word/2010/wordprocessingInk" xmlns:wne="http://schemas.microsoft.com/office/word/2006/wordml" xmlns:wps="http://schemas.microsoft.com/office/word/2010/wordprocessingShape" mc:Ignorable="w14 w15 w16se w16cid w16 w16cex w16sdtdh w16sdtfl w16du wp14">
   <w15:person w15:author="Boris Lehečka">
     <w15:presenceInfo w15:providerId="Windows Live" w15:userId="579fadcd4fc5dbd7"/>
   </w15:person>
@@ -860,7 +887,7 @@
 </file>
 
 <file path=word/styles.xml><?xml version="1.0" encoding="utf-8"?>
-<w:styles xmlns:mc="http://schemas.openxmlformats.org/markup-compatibility/2006" xmlns:r="http://schemas.openxmlformats.org/officeDocument/2006/relationships" xmlns:w="http://schemas.openxmlformats.org/wordprocessingml/2006/main" xmlns:w14="http://schemas.microsoft.com/office/word/2010/wordml" xmlns:w15="http://schemas.microsoft.com/office/word/2012/wordml" xmlns:w16cex="http://schemas.microsoft.com/office/word/2018/wordml/cex" xmlns:w16cid="http://schemas.microsoft.com/office/word/2016/wordml/cid" xmlns:w16="http://schemas.microsoft.com/office/word/2018/wordml" xmlns:w16du="http://schemas.microsoft.com/office/word/2023/wordml/word16du" xmlns:w16sdtdh="http://schemas.microsoft.com/office/word/2020/wordml/sdtdatahash" xmlns:w16se="http://schemas.microsoft.com/office/word/2015/wordml/symex" mc:Ignorable="w14 w15 w16se w16cid w16 w16cex w16sdtdh w16du">
+<w:styles xmlns:mc="http://schemas.openxmlformats.org/markup-compatibility/2006" xmlns:r="http://schemas.openxmlformats.org/officeDocument/2006/relationships" xmlns:w="http://schemas.openxmlformats.org/wordprocessingml/2006/main" xmlns:w14="http://schemas.microsoft.com/office/word/2010/wordml" xmlns:w15="http://schemas.microsoft.com/office/word/2012/wordml" xmlns:w16cex="http://schemas.microsoft.com/office/word/2018/wordml/cex" xmlns:w16cid="http://schemas.microsoft.com/office/word/2016/wordml/cid" xmlns:w16="http://schemas.microsoft.com/office/word/2018/wordml" xmlns:w16du="http://schemas.microsoft.com/office/word/2023/wordml/word16du" xmlns:w16sdtdh="http://schemas.microsoft.com/office/word/2020/wordml/sdtdatahash" xmlns:w16sdtfl="http://schemas.microsoft.com/office/word/2024/wordml/sdtformatlock" xmlns:w16se="http://schemas.microsoft.com/office/word/2015/wordml/symex" mc:Ignorable="w14 w15 w16se w16cid w16 w16cex w16sdtdh w16sdtfl w16du">
   <w:docDefaults>
     <w:rPrDefault>
       <w:rPr>

</xml_diff>